<commit_message>
Correccion de bugs menores, insertar llaves correctas
</commit_message>
<xml_diff>
--- a/Manual.docx
+++ b/Manual.docx
@@ -13,6 +13,7 @@
           <w:docPartUnique/>
         </w:docPartObj>
       </w:sdtPr>
+      <w:sdtEndPr/>
       <w:sdtContent>
         <w:p>
           <w:pPr>
@@ -229,7 +230,7 @@
                                 <a:avLst/>
                               </a:prstGeom>
                               <a:blipFill>
-                                <a:blip r:embed="rId4"/>
+                                <a:blip r:embed="rId5"/>
                                 <a:stretch>
                                   <a:fillRect r="-7574"/>
                                 </a:stretch>
@@ -281,7 +282,7 @@
                       <v:path arrowok="t" o:connecttype="custom" o:connectlocs="0,0;7315200,0;7315200,1130373;3620757,733885;0,1092249;0,0" o:connectangles="0,0,0,0,0,0"/>
                     </v:shape>
                     <v:rect id="Rectangle 151" o:spid="_x0000_s1028" style="position:absolute;width:73152;height:12161;visibility:visible;mso-wrap-style:square;v-text-anchor:middle" o:gfxdata="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" stroked="f" strokeweight="1pt">
-                      <v:fill r:id="rId5" o:title="" recolor="t" rotate="t" type="frame"/>
+                      <v:fill r:id="rId6" o:title="" recolor="t" rotate="t" type="frame"/>
                     </v:rect>
                     <w10:wrap anchorx="page" anchory="page"/>
                   </v:group>
@@ -361,6 +362,7 @@
                                     <w:color w:val="595959" w:themeColor="text1" w:themeTint="A6"/>
                                     <w:sz w:val="28"/>
                                     <w:szCs w:val="28"/>
+                                    <w:lang w:val="es-MX"/>
                                   </w:rPr>
                                 </w:pPr>
                                 <w:sdt>
@@ -369,6 +371,7 @@
                                       <w:color w:val="595959" w:themeColor="text1" w:themeTint="A6"/>
                                       <w:sz w:val="28"/>
                                       <w:szCs w:val="28"/>
+                                      <w:lang w:val="es-MX"/>
                                     </w:rPr>
                                     <w:alias w:val="Author"/>
                                     <w:tag w:val=""/>
@@ -376,14 +379,27 @@
                                     <w:dataBinding w:prefixMappings="xmlns:ns0='http://purl.org/dc/elements/1.1/' xmlns:ns1='http://schemas.openxmlformats.org/package/2006/metadata/core-properties' " w:xpath="/ns1:coreProperties[1]/ns0:creator[1]" w:storeItemID="{6C3C8BC8-F283-45AE-878A-BAB7291924A1}"/>
                                     <w:text/>
                                   </w:sdtPr>
+                                  <w:sdtEndPr/>
                                   <w:sdtContent>
+                                    <w:proofErr w:type="spellStart"/>
                                     <w:r>
                                       <w:rPr>
                                         <w:color w:val="595959" w:themeColor="text1" w:themeTint="A6"/>
                                         <w:sz w:val="28"/>
                                         <w:szCs w:val="28"/>
+                                        <w:lang w:val="es-MX"/>
                                       </w:rPr>
-                                      <w:t>Student: Oscar Armando González Patiño</w:t>
+                                      <w:t>Student</w:t>
+                                    </w:r>
+                                    <w:proofErr w:type="spellEnd"/>
+                                    <w:r>
+                                      <w:rPr>
+                                        <w:color w:val="595959" w:themeColor="text1" w:themeTint="A6"/>
+                                        <w:sz w:val="28"/>
+                                        <w:szCs w:val="28"/>
+                                        <w:lang w:val="es-MX"/>
+                                      </w:rPr>
+                                      <w:t>: Oscar Armando González Patiño</w:t>
                                     </w:r>
                                   </w:sdtContent>
                                 </w:sdt>
@@ -396,6 +412,7 @@
                                     <w:color w:val="595959" w:themeColor="text1" w:themeTint="A6"/>
                                     <w:sz w:val="28"/>
                                     <w:szCs w:val="28"/>
+                                    <w:lang w:val="es-MX"/>
                                   </w:rPr>
                                 </w:pPr>
                                 <w:r>
@@ -403,6 +420,7 @@
                                     <w:color w:val="595959" w:themeColor="text1" w:themeTint="A6"/>
                                     <w:sz w:val="28"/>
                                     <w:szCs w:val="28"/>
+                                    <w:lang w:val="es-MX"/>
                                   </w:rPr>
                                   <w:t>Clave: 256007</w:t>
                                 </w:r>
@@ -415,17 +433,33 @@
                                     <w:color w:val="595959" w:themeColor="text1" w:themeTint="A6"/>
                                     <w:sz w:val="28"/>
                                     <w:szCs w:val="28"/>
+                                    <w:lang w:val="es-MX"/>
                                   </w:rPr>
                                 </w:pPr>
+                                <w:proofErr w:type="spellStart"/>
                                 <w:r>
                                   <w:rPr>
                                     <w:color w:val="595959" w:themeColor="text1" w:themeTint="A6"/>
                                     <w:sz w:val="28"/>
                                     <w:szCs w:val="28"/>
+                                    <w:lang w:val="es-MX"/>
                                   </w:rPr>
-                                  <w:t>Teacher:</w:t>
+                                  <w:t>Teacher</w:t>
+                                </w:r>
+                                <w:proofErr w:type="spellEnd"/>
+                                <w:r>
+                                  <w:rPr>
+                                    <w:color w:val="595959" w:themeColor="text1" w:themeTint="A6"/>
+                                    <w:sz w:val="28"/>
+                                    <w:szCs w:val="28"/>
+                                    <w:lang w:val="es-MX"/>
+                                  </w:rPr>
+                                  <w:t>:</w:t>
                                 </w:r>
                                 <w:r>
+                                  <w:rPr>
+                                    <w:lang w:val="es-MX"/>
+                                  </w:rPr>
                                   <w:t xml:space="preserve"> </w:t>
                                 </w:r>
                                 <w:r>
@@ -433,6 +467,7 @@
                                     <w:color w:val="595959" w:themeColor="text1" w:themeTint="A6"/>
                                     <w:sz w:val="28"/>
                                     <w:szCs w:val="28"/>
+                                    <w:lang w:val="es-MX"/>
                                   </w:rPr>
                                   <w:t xml:space="preserve">M.C. Claudia Alicia Méndez Hernández </w:t>
                                 </w:r>
@@ -517,6 +552,7 @@
                               <w:color w:val="595959" w:themeColor="text1" w:themeTint="A6"/>
                               <w:sz w:val="28"/>
                               <w:szCs w:val="28"/>
+                              <w:lang w:val="es-MX"/>
                             </w:rPr>
                           </w:pPr>
                           <w:sdt>
@@ -525,6 +561,7 @@
                                 <w:color w:val="595959" w:themeColor="text1" w:themeTint="A6"/>
                                 <w:sz w:val="28"/>
                                 <w:szCs w:val="28"/>
+                                <w:lang w:val="es-MX"/>
                               </w:rPr>
                               <w:alias w:val="Author"/>
                               <w:tag w:val=""/>
@@ -532,14 +569,27 @@
                               <w:dataBinding w:prefixMappings="xmlns:ns0='http://purl.org/dc/elements/1.1/' xmlns:ns1='http://schemas.openxmlformats.org/package/2006/metadata/core-properties' " w:xpath="/ns1:coreProperties[1]/ns0:creator[1]" w:storeItemID="{6C3C8BC8-F283-45AE-878A-BAB7291924A1}"/>
                               <w:text/>
                             </w:sdtPr>
+                            <w:sdtEndPr/>
                             <w:sdtContent>
+                              <w:proofErr w:type="spellStart"/>
                               <w:r>
                                 <w:rPr>
                                   <w:color w:val="595959" w:themeColor="text1" w:themeTint="A6"/>
                                   <w:sz w:val="28"/>
                                   <w:szCs w:val="28"/>
+                                  <w:lang w:val="es-MX"/>
                                 </w:rPr>
-                                <w:t>Student: Oscar Armando González Patiño</w:t>
+                                <w:t>Student</w:t>
+                              </w:r>
+                              <w:proofErr w:type="spellEnd"/>
+                              <w:r>
+                                <w:rPr>
+                                  <w:color w:val="595959" w:themeColor="text1" w:themeTint="A6"/>
+                                  <w:sz w:val="28"/>
+                                  <w:szCs w:val="28"/>
+                                  <w:lang w:val="es-MX"/>
+                                </w:rPr>
+                                <w:t>: Oscar Armando González Patiño</w:t>
                               </w:r>
                             </w:sdtContent>
                           </w:sdt>
@@ -552,6 +602,7 @@
                               <w:color w:val="595959" w:themeColor="text1" w:themeTint="A6"/>
                               <w:sz w:val="28"/>
                               <w:szCs w:val="28"/>
+                              <w:lang w:val="es-MX"/>
                             </w:rPr>
                           </w:pPr>
                           <w:r>
@@ -559,6 +610,7 @@
                               <w:color w:val="595959" w:themeColor="text1" w:themeTint="A6"/>
                               <w:sz w:val="28"/>
                               <w:szCs w:val="28"/>
+                              <w:lang w:val="es-MX"/>
                             </w:rPr>
                             <w:t>Clave: 256007</w:t>
                           </w:r>
@@ -571,17 +623,33 @@
                               <w:color w:val="595959" w:themeColor="text1" w:themeTint="A6"/>
                               <w:sz w:val="28"/>
                               <w:szCs w:val="28"/>
+                              <w:lang w:val="es-MX"/>
                             </w:rPr>
                           </w:pPr>
+                          <w:proofErr w:type="spellStart"/>
                           <w:r>
                             <w:rPr>
                               <w:color w:val="595959" w:themeColor="text1" w:themeTint="A6"/>
                               <w:sz w:val="28"/>
                               <w:szCs w:val="28"/>
+                              <w:lang w:val="es-MX"/>
                             </w:rPr>
-                            <w:t>Teacher:</w:t>
+                            <w:t>Teacher</w:t>
+                          </w:r>
+                          <w:proofErr w:type="spellEnd"/>
+                          <w:r>
+                            <w:rPr>
+                              <w:color w:val="595959" w:themeColor="text1" w:themeTint="A6"/>
+                              <w:sz w:val="28"/>
+                              <w:szCs w:val="28"/>
+                              <w:lang w:val="es-MX"/>
+                            </w:rPr>
+                            <w:t>:</w:t>
                           </w:r>
                           <w:r>
+                            <w:rPr>
+                              <w:lang w:val="es-MX"/>
+                            </w:rPr>
                             <w:t xml:space="preserve"> </w:t>
                           </w:r>
                           <w:r>
@@ -589,6 +657,7 @@
                               <w:color w:val="595959" w:themeColor="text1" w:themeTint="A6"/>
                               <w:sz w:val="28"/>
                               <w:szCs w:val="28"/>
+                              <w:lang w:val="es-MX"/>
                             </w:rPr>
                             <w:t xml:space="preserve">M.C. Claudia Alicia Méndez Hernández </w:t>
                           </w:r>
@@ -766,6 +835,7 @@
                                   <w:dataBinding w:prefixMappings="xmlns:ns0='http://purl.org/dc/elements/1.1/' xmlns:ns1='http://schemas.openxmlformats.org/package/2006/metadata/core-properties' " w:xpath="/ns1:coreProperties[1]/ns0:subject[1]" w:storeItemID="{6C3C8BC8-F283-45AE-878A-BAB7291924A1}"/>
                                   <w:text/>
                                 </w:sdtPr>
+                                <w:sdtEndPr/>
                                 <w:sdtContent>
                                   <w:p>
                                     <w:pPr>
@@ -795,6 +865,15 @@
                                         <w:lang w:val="en-US"/>
                                       </w:rPr>
                                       <w:t>Base A project</w:t>
+                                    </w:r>
+                                    <w:r>
+                                      <w:rPr>
+                                        <w:color w:val="404040" w:themeColor="text1" w:themeTint="BF"/>
+                                        <w:sz w:val="36"/>
+                                        <w:szCs w:val="36"/>
+                                        <w:lang w:val="en-US"/>
+                                      </w:rPr>
+                                      <w:t xml:space="preserve"> – User’s manual</w:t>
                                     </w:r>
                                   </w:p>
                                 </w:sdtContent>
@@ -882,6 +961,7 @@
                             <w:dataBinding w:prefixMappings="xmlns:ns0='http://purl.org/dc/elements/1.1/' xmlns:ns1='http://schemas.openxmlformats.org/package/2006/metadata/core-properties' " w:xpath="/ns1:coreProperties[1]/ns0:subject[1]" w:storeItemID="{6C3C8BC8-F283-45AE-878A-BAB7291924A1}"/>
                             <w:text/>
                           </w:sdtPr>
+                          <w:sdtEndPr/>
                           <w:sdtContent>
                             <w:p>
                               <w:pPr>
@@ -912,6 +992,15 @@
                                 </w:rPr>
                                 <w:t>Base A project</w:t>
                               </w:r>
+                              <w:r>
+                                <w:rPr>
+                                  <w:color w:val="404040" w:themeColor="text1" w:themeTint="BF"/>
+                                  <w:sz w:val="36"/>
+                                  <w:szCs w:val="36"/>
+                                  <w:lang w:val="en-US"/>
+                                </w:rPr>
+                                <w:t xml:space="preserve"> – User’s manual</w:t>
+                              </w:r>
                             </w:p>
                           </w:sdtContent>
                         </w:sdt>
@@ -1044,7 +1133,7 @@
                     <pic:cNvPicPr/>
                   </pic:nvPicPr>
                   <pic:blipFill>
-                    <a:blip r:embed="rId6"/>
+                    <a:blip r:embed="rId7"/>
                     <a:stretch>
                       <a:fillRect/>
                     </a:stretch>
@@ -1149,7 +1238,7 @@
                     <pic:cNvPicPr/>
                   </pic:nvPicPr>
                   <pic:blipFill>
-                    <a:blip r:embed="rId7">
+                    <a:blip r:embed="rId8">
                       <a:extLst>
                         <a:ext uri="{28A0092B-C50C-407E-A947-70E740481C1C}">
                           <a14:useLocalDpi xmlns:a14="http://schemas.microsoft.com/office/drawing/2010/main" val="0"/>
@@ -1440,7 +1529,7 @@
           <w:noProof/>
         </w:rPr>
         <w:drawing>
-          <wp:inline distT="0" distB="0" distL="0" distR="0" wp14:anchorId="71021A10" wp14:editId="78AEC701">
+          <wp:inline distT="0" distB="0" distL="0" distR="0" wp14:anchorId="71021A10" wp14:editId="2A7ADF32">
             <wp:extent cx="1247775" cy="1295400"/>
             <wp:effectExtent l="0" t="0" r="9525" b="0"/>
             <wp:docPr id="5" name="Picture 5"/>
@@ -1455,7 +1544,7 @@
                     <pic:cNvPicPr/>
                   </pic:nvPicPr>
                   <pic:blipFill>
-                    <a:blip r:embed="rId8"/>
+                    <a:blip r:embed="rId9"/>
                     <a:stretch>
                       <a:fillRect/>
                     </a:stretch>
@@ -1475,8 +1564,140 @@
           </wp:inline>
         </w:drawing>
       </w:r>
-      <w:bookmarkStart w:id="0" w:name="_GoBack"/>
-      <w:bookmarkEnd w:id="0"/>
+    </w:p>
+    <w:p>
+      <w:pPr>
+        <w:rPr>
+          <w:lang w:val="en-US"/>
+        </w:rPr>
+      </w:pPr>
+      <w:r>
+        <w:rPr>
+          <w:noProof/>
+        </w:rPr>
+        <w:drawing>
+          <wp:anchor distT="0" distB="0" distL="114300" distR="114300" simplePos="0" relativeHeight="251665408" behindDoc="0" locked="0" layoutInCell="1" allowOverlap="1" wp14:anchorId="3FC423A5" wp14:editId="4EB52DDA">
+            <wp:simplePos x="0" y="0"/>
+            <wp:positionH relativeFrom="margin">
+              <wp:align>left</wp:align>
+            </wp:positionH>
+            <wp:positionV relativeFrom="paragraph">
+              <wp:posOffset>6985</wp:posOffset>
+            </wp:positionV>
+            <wp:extent cx="2209800" cy="1257300"/>
+            <wp:effectExtent l="0" t="0" r="0" b="0"/>
+            <wp:wrapSquare wrapText="bothSides"/>
+            <wp:docPr id="10" name="Picture 10"/>
+            <wp:cNvGraphicFramePr>
+              <a:graphicFrameLocks xmlns:a="http://schemas.openxmlformats.org/drawingml/2006/main" noChangeAspect="1"/>
+            </wp:cNvGraphicFramePr>
+            <a:graphic xmlns:a="http://schemas.openxmlformats.org/drawingml/2006/main">
+              <a:graphicData uri="http://schemas.openxmlformats.org/drawingml/2006/picture">
+                <pic:pic xmlns:pic="http://schemas.openxmlformats.org/drawingml/2006/picture">
+                  <pic:nvPicPr>
+                    <pic:cNvPr id="1" name=""/>
+                    <pic:cNvPicPr/>
+                  </pic:nvPicPr>
+                  <pic:blipFill>
+                    <a:blip r:embed="rId10">
+                      <a:extLst>
+                        <a:ext uri="{28A0092B-C50C-407E-A947-70E740481C1C}">
+                          <a14:useLocalDpi xmlns:a14="http://schemas.microsoft.com/office/drawing/2010/main" val="0"/>
+                        </a:ext>
+                      </a:extLst>
+                    </a:blip>
+                    <a:stretch>
+                      <a:fillRect/>
+                    </a:stretch>
+                  </pic:blipFill>
+                  <pic:spPr>
+                    <a:xfrm>
+                      <a:off x="0" y="0"/>
+                      <a:ext cx="2209800" cy="1257300"/>
+                    </a:xfrm>
+                    <a:prstGeom prst="rect">
+                      <a:avLst/>
+                    </a:prstGeom>
+                  </pic:spPr>
+                </pic:pic>
+              </a:graphicData>
+            </a:graphic>
+          </wp:anchor>
+        </w:drawing>
+      </w:r>
+      <w:r>
+        <w:rPr>
+          <w:lang w:val="en-US"/>
+        </w:rPr>
+        <w:t xml:space="preserve">Clicking on </w:t>
+      </w:r>
+      <w:r>
+        <w:rPr>
+          <w:b/>
+          <w:lang w:val="en-US"/>
+        </w:rPr>
+        <w:t xml:space="preserve">New table </w:t>
+      </w:r>
+      <w:r>
+        <w:rPr>
+          <w:lang w:val="en-US"/>
+        </w:rPr>
+        <w:t xml:space="preserve">or </w:t>
+      </w:r>
+      <w:r>
+        <w:rPr>
+          <w:b/>
+          <w:lang w:val="en-US"/>
+        </w:rPr>
+        <w:t xml:space="preserve">Rename table </w:t>
+      </w:r>
+      <w:r>
+        <w:rPr>
+          <w:lang w:val="en-US"/>
+        </w:rPr>
+        <w:t>will show dialog like this.</w:t>
+      </w:r>
+    </w:p>
+    <w:p>
+      <w:pPr>
+        <w:rPr>
+          <w:lang w:val="en-US"/>
+        </w:rPr>
+      </w:pPr>
+      <w:r>
+        <w:rPr>
+          <w:lang w:val="en-US"/>
+        </w:rPr>
+        <w:t xml:space="preserve">Enter or </w:t>
+      </w:r>
+      <w:proofErr w:type="spellStart"/>
+      <w:r>
+        <w:rPr>
+          <w:lang w:val="en-US"/>
+        </w:rPr>
+        <w:t>modfy</w:t>
+      </w:r>
+      <w:proofErr w:type="spellEnd"/>
+      <w:r>
+        <w:rPr>
+          <w:lang w:val="en-US"/>
+        </w:rPr>
+        <w:t xml:space="preserve"> a table name, then click ok to add it</w:t>
+      </w:r>
+    </w:p>
+    <w:p>
+      <w:pPr>
+        <w:rPr>
+          <w:lang w:val="en-US"/>
+        </w:rPr>
+      </w:pPr>
+    </w:p>
+    <w:p>
+      <w:pPr>
+        <w:rPr>
+          <w:lang w:val="en-US"/>
+        </w:rPr>
+      </w:pPr>
     </w:p>
     <w:p>
       <w:pPr>
@@ -1539,7 +1760,7 @@
                     <pic:cNvPicPr/>
                   </pic:nvPicPr>
                   <pic:blipFill>
-                    <a:blip r:embed="rId9">
+                    <a:blip r:embed="rId11">
                       <a:extLst>
                         <a:ext uri="{28A0092B-C50C-407E-A947-70E740481C1C}">
                           <a14:useLocalDpi xmlns:a14="http://schemas.microsoft.com/office/drawing/2010/main" val="0"/>
@@ -1652,71 +1873,1150 @@
         </w:rPr>
         <w:t xml:space="preserve">and delete buttons are only activated if the current table has no registers. If a table has </w:t>
       </w:r>
+      <w:r>
+        <w:rPr>
+          <w:lang w:val="en-US"/>
+        </w:rPr>
+        <w:t>registers,</w:t>
+      </w:r>
+      <w:r>
+        <w:rPr>
+          <w:lang w:val="en-US"/>
+        </w:rPr>
+        <w:t xml:space="preserve"> you can delete all registers and the buttons will be activated.</w:t>
+      </w:r>
+    </w:p>
+    <w:p>
+      <w:pPr>
+        <w:rPr>
+          <w:lang w:val="en-US"/>
+        </w:rPr>
+      </w:pPr>
+      <w:r>
+        <w:rPr>
+          <w:lang w:val="en-US"/>
+        </w:rPr>
+        <w:t xml:space="preserve">To delete and modify and attribute, </w:t>
+      </w:r>
+      <w:r>
+        <w:rPr>
+          <w:lang w:val="en-US"/>
+        </w:rPr>
+        <w:t xml:space="preserve">first </w:t>
+      </w:r>
+      <w:r>
+        <w:rPr>
+          <w:lang w:val="en-US"/>
+        </w:rPr>
+        <w:t xml:space="preserve">you must select </w:t>
+      </w:r>
+      <w:r>
+        <w:rPr>
+          <w:lang w:val="en-US"/>
+        </w:rPr>
+        <w:t>its</w:t>
+      </w:r>
+      <w:r>
+        <w:rPr>
+          <w:lang w:val="en-US"/>
+        </w:rPr>
+        <w:t xml:space="preserve"> column name</w:t>
+      </w:r>
+      <w:r>
+        <w:rPr>
+          <w:lang w:val="en-US"/>
+        </w:rPr>
+        <w:t xml:space="preserve"> from the data grid</w:t>
+      </w:r>
+      <w:r>
+        <w:rPr>
+          <w:lang w:val="en-US"/>
+        </w:rPr>
+        <w:t>. Then the buttons will be activated.</w:t>
+      </w:r>
+    </w:p>
+    <w:p>
+      <w:pPr>
+        <w:rPr>
+          <w:lang w:val="en-US"/>
+        </w:rPr>
+      </w:pPr>
+      <w:r>
+        <w:rPr>
+          <w:noProof/>
+        </w:rPr>
+        <w:lastRenderedPageBreak/>
+        <w:drawing>
+          <wp:inline distT="0" distB="0" distL="0" distR="0" wp14:anchorId="224DE19A" wp14:editId="1A036DEB">
+            <wp:extent cx="3057525" cy="1828800"/>
+            <wp:effectExtent l="0" t="0" r="9525" b="0"/>
+            <wp:docPr id="9" name="Picture 9"/>
+            <wp:cNvGraphicFramePr>
+              <a:graphicFrameLocks xmlns:a="http://schemas.openxmlformats.org/drawingml/2006/main" noChangeAspect="1"/>
+            </wp:cNvGraphicFramePr>
+            <a:graphic xmlns:a="http://schemas.openxmlformats.org/drawingml/2006/main">
+              <a:graphicData uri="http://schemas.openxmlformats.org/drawingml/2006/picture">
+                <pic:pic xmlns:pic="http://schemas.openxmlformats.org/drawingml/2006/picture">
+                  <pic:nvPicPr>
+                    <pic:cNvPr id="1" name=""/>
+                    <pic:cNvPicPr/>
+                  </pic:nvPicPr>
+                  <pic:blipFill>
+                    <a:blip r:embed="rId12"/>
+                    <a:stretch>
+                      <a:fillRect/>
+                    </a:stretch>
+                  </pic:blipFill>
+                  <pic:spPr>
+                    <a:xfrm>
+                      <a:off x="0" y="0"/>
+                      <a:ext cx="3057525" cy="1828800"/>
+                    </a:xfrm>
+                    <a:prstGeom prst="rect">
+                      <a:avLst/>
+                    </a:prstGeom>
+                  </pic:spPr>
+                </pic:pic>
+              </a:graphicData>
+            </a:graphic>
+          </wp:inline>
+        </w:drawing>
+      </w:r>
+    </w:p>
+    <w:p>
+      <w:pPr>
+        <w:rPr>
+          <w:lang w:val="en-US"/>
+        </w:rPr>
+      </w:pPr>
+      <w:r>
+        <w:rPr>
+          <w:lang w:val="en-US"/>
+        </w:rPr>
+        <w:t xml:space="preserve">This is what the attribute dialog looks like. If you want to insert a foreign key, select it from the top combo box. After selecting, only the field you can modify is the </w:t>
+      </w:r>
+      <w:r>
+        <w:rPr>
+          <w:b/>
+          <w:lang w:val="en-US"/>
+        </w:rPr>
+        <w:t>Name</w:t>
+      </w:r>
+      <w:r>
+        <w:rPr>
+          <w:lang w:val="en-US"/>
+        </w:rPr>
+        <w:t>: the type and size of the attribute will lock</w:t>
+      </w:r>
+      <w:r>
+        <w:rPr>
+          <w:lang w:val="en-US"/>
+        </w:rPr>
+        <w:t>.</w:t>
+      </w:r>
+    </w:p>
+    <w:p>
+      <w:pPr>
+        <w:rPr>
+          <w:i/>
+          <w:lang w:val="en-US"/>
+        </w:rPr>
+      </w:pPr>
+      <w:r>
+        <w:rPr>
+          <w:lang w:val="en-US"/>
+        </w:rPr>
+        <w:t xml:space="preserve">If you select </w:t>
+      </w:r>
+      <w:r>
+        <w:rPr>
+          <w:i/>
+          <w:lang w:val="en-US"/>
+        </w:rPr>
+        <w:t>None</w:t>
+      </w:r>
+      <w:r>
+        <w:rPr>
+          <w:lang w:val="en-US"/>
+        </w:rPr>
+        <w:t xml:space="preserve">, all controls are activated. Enter the attribute name, type and length </w:t>
+      </w:r>
+      <w:r>
+        <w:rPr>
+          <w:i/>
+          <w:lang w:val="en-US"/>
+        </w:rPr>
+        <w:t>Note: length is only available to String type</w:t>
+      </w:r>
+      <w:r>
+        <w:rPr>
+          <w:lang w:val="en-US"/>
+        </w:rPr>
+        <w:t xml:space="preserve">. Select </w:t>
+      </w:r>
+      <w:r>
+        <w:rPr>
+          <w:i/>
+          <w:lang w:val="en-US"/>
+        </w:rPr>
+        <w:t xml:space="preserve">primary </w:t>
+      </w:r>
+      <w:r>
+        <w:rPr>
+          <w:lang w:val="en-US"/>
+        </w:rPr>
+        <w:t xml:space="preserve">or </w:t>
+      </w:r>
+      <w:r>
+        <w:rPr>
+          <w:i/>
+          <w:lang w:val="en-US"/>
+        </w:rPr>
+        <w:t xml:space="preserve">none </w:t>
+      </w:r>
+      <w:r>
+        <w:rPr>
+          <w:lang w:val="en-US"/>
+        </w:rPr>
+        <w:t>key. A table can only have one primary key. You can modify this later before inserting any register.</w:t>
+      </w:r>
+      <w:r>
+        <w:rPr>
+          <w:i/>
+          <w:lang w:val="en-US"/>
+        </w:rPr>
+        <w:t xml:space="preserve"> </w:t>
+      </w:r>
+    </w:p>
+    <w:p>
+      <w:pPr>
+        <w:pStyle w:val="Heading1"/>
+        <w:rPr>
+          <w:lang w:val="en-US"/>
+        </w:rPr>
+      </w:pPr>
+      <w:r>
+        <w:rPr>
+          <w:lang w:val="en-US"/>
+        </w:rPr>
+        <w:t>Registers</w:t>
+      </w:r>
+    </w:p>
+    <w:p>
+      <w:pPr>
+        <w:rPr>
+          <w:lang w:val="en-US"/>
+        </w:rPr>
+      </w:pPr>
+      <w:r>
+        <w:rPr>
+          <w:lang w:val="en-US"/>
+        </w:rPr>
+        <w:t>After creating some tables and some attributes, you can start inserting registers. Make all desired changes before inserting registers, as you won’t be able to modify any table attributes or names. To make register operations, click on the bottom buttons.</w:t>
+      </w:r>
+    </w:p>
+    <w:p>
+      <w:pPr>
+        <w:rPr>
+          <w:lang w:val="en-US"/>
+        </w:rPr>
+      </w:pPr>
+      <w:r>
+        <w:rPr>
+          <w:noProof/>
+        </w:rPr>
+        <w:drawing>
+          <wp:inline distT="0" distB="0" distL="0" distR="0" wp14:anchorId="733ECFF3" wp14:editId="4BBC96BC">
+            <wp:extent cx="4905375" cy="447675"/>
+            <wp:effectExtent l="0" t="0" r="9525" b="9525"/>
+            <wp:docPr id="2" name="Picture 2"/>
+            <wp:cNvGraphicFramePr>
+              <a:graphicFrameLocks xmlns:a="http://schemas.openxmlformats.org/drawingml/2006/main" noChangeAspect="1"/>
+            </wp:cNvGraphicFramePr>
+            <a:graphic xmlns:a="http://schemas.openxmlformats.org/drawingml/2006/main">
+              <a:graphicData uri="http://schemas.openxmlformats.org/drawingml/2006/picture">
+                <pic:pic xmlns:pic="http://schemas.openxmlformats.org/drawingml/2006/picture">
+                  <pic:nvPicPr>
+                    <pic:cNvPr id="1" name=""/>
+                    <pic:cNvPicPr/>
+                  </pic:nvPicPr>
+                  <pic:blipFill>
+                    <a:blip r:embed="rId13"/>
+                    <a:stretch>
+                      <a:fillRect/>
+                    </a:stretch>
+                  </pic:blipFill>
+                  <pic:spPr>
+                    <a:xfrm>
+                      <a:off x="0" y="0"/>
+                      <a:ext cx="4905375" cy="447675"/>
+                    </a:xfrm>
+                    <a:prstGeom prst="rect">
+                      <a:avLst/>
+                    </a:prstGeom>
+                  </pic:spPr>
+                </pic:pic>
+              </a:graphicData>
+            </a:graphic>
+          </wp:inline>
+        </w:drawing>
+      </w:r>
+    </w:p>
+    <w:p>
+      <w:pPr>
+        <w:rPr>
+          <w:lang w:val="en-US"/>
+        </w:rPr>
+      </w:pPr>
+      <w:r>
+        <w:rPr>
+          <w:b/>
+          <w:lang w:val="en-US"/>
+        </w:rPr>
+        <w:t>Add register:</w:t>
+      </w:r>
+      <w:r>
+        <w:rPr>
+          <w:b/>
+          <w:lang w:val="en-US"/>
+        </w:rPr>
+        <w:t xml:space="preserve"> </w:t>
+      </w:r>
+      <w:r>
+        <w:rPr>
+          <w:lang w:val="en-US"/>
+        </w:rPr>
+        <w:t xml:space="preserve">click on a table with attributes. Click the button. A dialog with all attributes will show up for you to fill. After the values are inserted, click on OK to confirm. The register will appear in the above table. </w:t>
+      </w:r>
+    </w:p>
+    <w:p>
+      <w:pPr>
+        <w:rPr>
+          <w:lang w:val="en-US"/>
+        </w:rPr>
+      </w:pPr>
+      <w:r>
+        <w:rPr>
+          <w:lang w:val="en-US"/>
+        </w:rPr>
+        <w:t>To delete or modify a register, please select the corresponding row in the above table. Then the delete and modify register buttons will be activated.</w:t>
+      </w:r>
+    </w:p>
+    <w:p>
+      <w:pPr>
+        <w:rPr>
+          <w:lang w:val="en-US"/>
+        </w:rPr>
+      </w:pPr>
+      <w:r>
+        <w:rPr>
+          <w:b/>
+          <w:lang w:val="en-US"/>
+        </w:rPr>
+        <w:t>Delete register:</w:t>
+      </w:r>
+      <w:r>
+        <w:rPr>
+          <w:lang w:val="en-US"/>
+        </w:rPr>
+        <w:t xml:space="preserve"> by clicking on this, a confirmation dialog will appear, to delete the register just press Ok.</w:t>
+      </w:r>
+    </w:p>
+    <w:p>
+      <w:pPr>
+        <w:rPr>
+          <w:lang w:val="en-US"/>
+        </w:rPr>
+      </w:pPr>
+      <w:r>
+        <w:rPr>
+          <w:b/>
+          <w:lang w:val="en-US"/>
+        </w:rPr>
+        <w:t xml:space="preserve">Modify register: </w:t>
+      </w:r>
+      <w:r>
+        <w:rPr>
+          <w:lang w:val="en-US"/>
+        </w:rPr>
+        <w:t>to modify a register, click on the modify button. A dialog filled with all register values will appear. You can modify whatever values you want. When all values are correct, click on OK button to save changes.</w:t>
+      </w:r>
+    </w:p>
+    <w:p>
+      <w:pPr>
+        <w:rPr>
+          <w:i/>
+          <w:lang w:val="en-US"/>
+        </w:rPr>
+      </w:pPr>
+      <w:r>
+        <w:rPr>
+          <w:i/>
+          <w:lang w:val="en-US"/>
+        </w:rPr>
+        <w:t>Note: a table with a foreign key will only accept those values who are found in the corresponding primary key table. If you insert a value that doesn’t exists, an error dialog will show, and you must correct this. For instance, a table with primary key being used in another must be filled before the table with the foreign key.</w:t>
+      </w:r>
+    </w:p>
+    <w:p>
+      <w:pPr>
+        <w:rPr>
+          <w:lang w:val="en-US"/>
+        </w:rPr>
+      </w:pPr>
+      <w:r>
+        <w:rPr>
+          <w:noProof/>
+        </w:rPr>
+        <w:lastRenderedPageBreak/>
+        <w:drawing>
+          <wp:inline distT="0" distB="0" distL="0" distR="0" wp14:anchorId="47542AF3" wp14:editId="03008020">
+            <wp:extent cx="4333875" cy="1781175"/>
+            <wp:effectExtent l="0" t="0" r="9525" b="9525"/>
+            <wp:docPr id="7" name="Picture 7"/>
+            <wp:cNvGraphicFramePr>
+              <a:graphicFrameLocks xmlns:a="http://schemas.openxmlformats.org/drawingml/2006/main" noChangeAspect="1"/>
+            </wp:cNvGraphicFramePr>
+            <a:graphic xmlns:a="http://schemas.openxmlformats.org/drawingml/2006/main">
+              <a:graphicData uri="http://schemas.openxmlformats.org/drawingml/2006/picture">
+                <pic:pic xmlns:pic="http://schemas.openxmlformats.org/drawingml/2006/picture">
+                  <pic:nvPicPr>
+                    <pic:cNvPr id="1" name=""/>
+                    <pic:cNvPicPr/>
+                  </pic:nvPicPr>
+                  <pic:blipFill>
+                    <a:blip r:embed="rId14"/>
+                    <a:stretch>
+                      <a:fillRect/>
+                    </a:stretch>
+                  </pic:blipFill>
+                  <pic:spPr>
+                    <a:xfrm>
+                      <a:off x="0" y="0"/>
+                      <a:ext cx="4333875" cy="1781175"/>
+                    </a:xfrm>
+                    <a:prstGeom prst="rect">
+                      <a:avLst/>
+                    </a:prstGeom>
+                  </pic:spPr>
+                </pic:pic>
+              </a:graphicData>
+            </a:graphic>
+          </wp:inline>
+        </w:drawing>
+      </w:r>
+    </w:p>
+    <w:p>
+      <w:pPr>
+        <w:rPr>
+          <w:lang w:val="en-US"/>
+        </w:rPr>
+      </w:pPr>
+      <w:r>
+        <w:rPr>
+          <w:lang w:val="en-US"/>
+        </w:rPr>
+        <w:t>After inserting registers, the table up above will look like this. These are some registers of a table called “</w:t>
+      </w:r>
+      <w:proofErr w:type="spellStart"/>
+      <w:r>
+        <w:rPr>
+          <w:lang w:val="en-US"/>
+        </w:rPr>
+        <w:t>empleado</w:t>
+      </w:r>
+      <w:proofErr w:type="spellEnd"/>
+      <w:r>
+        <w:rPr>
+          <w:lang w:val="en-US"/>
+        </w:rPr>
+        <w:t>”.</w:t>
+      </w:r>
+    </w:p>
+    <w:p>
+      <w:pPr>
+        <w:pStyle w:val="Heading1"/>
+        <w:rPr>
+          <w:lang w:val="en-US"/>
+        </w:rPr>
+      </w:pPr>
+      <w:r>
+        <w:rPr>
+          <w:lang w:val="en-US"/>
+        </w:rPr>
+        <w:t>Queries</w:t>
+      </w:r>
+    </w:p>
+    <w:p>
+      <w:pPr>
+        <w:rPr>
+          <w:lang w:val="en-US"/>
+        </w:rPr>
+      </w:pPr>
+      <w:r>
+        <w:rPr>
+          <w:lang w:val="en-US"/>
+        </w:rPr>
+        <w:t>This data base managing system supports a very basic query language. You can enter your query in the bottom field.</w:t>
+      </w:r>
+    </w:p>
+    <w:p>
+      <w:pPr>
+        <w:rPr>
+          <w:lang w:val="en-US"/>
+        </w:rPr>
+      </w:pPr>
+      <w:r>
+        <w:rPr>
+          <w:noProof/>
+        </w:rPr>
+        <w:drawing>
+          <wp:inline distT="0" distB="0" distL="0" distR="0" wp14:anchorId="6153C2A5" wp14:editId="589307E1">
+            <wp:extent cx="5943600" cy="316865"/>
+            <wp:effectExtent l="0" t="0" r="0" b="6985"/>
+            <wp:docPr id="11" name="Picture 11"/>
+            <wp:cNvGraphicFramePr>
+              <a:graphicFrameLocks xmlns:a="http://schemas.openxmlformats.org/drawingml/2006/main" noChangeAspect="1"/>
+            </wp:cNvGraphicFramePr>
+            <a:graphic xmlns:a="http://schemas.openxmlformats.org/drawingml/2006/main">
+              <a:graphicData uri="http://schemas.openxmlformats.org/drawingml/2006/picture">
+                <pic:pic xmlns:pic="http://schemas.openxmlformats.org/drawingml/2006/picture">
+                  <pic:nvPicPr>
+                    <pic:cNvPr id="1" name=""/>
+                    <pic:cNvPicPr/>
+                  </pic:nvPicPr>
+                  <pic:blipFill>
+                    <a:blip r:embed="rId15"/>
+                    <a:stretch>
+                      <a:fillRect/>
+                    </a:stretch>
+                  </pic:blipFill>
+                  <pic:spPr>
+                    <a:xfrm>
+                      <a:off x="0" y="0"/>
+                      <a:ext cx="5943600" cy="316865"/>
+                    </a:xfrm>
+                    <a:prstGeom prst="rect">
+                      <a:avLst/>
+                    </a:prstGeom>
+                  </pic:spPr>
+                </pic:pic>
+              </a:graphicData>
+            </a:graphic>
+          </wp:inline>
+        </w:drawing>
+      </w:r>
+    </w:p>
+    <w:p>
+      <w:pPr>
+        <w:rPr>
+          <w:lang w:val="en-US"/>
+        </w:rPr>
+      </w:pPr>
+      <w:r>
+        <w:rPr>
+          <w:lang w:val="en-US"/>
+        </w:rPr>
+        <w:t>The supported queries are the following. You can write the keywords “CAPITALIZED”, “lowercase”, or as “Sentence”, o a mix of lower and upper case.</w:t>
+      </w:r>
+    </w:p>
+    <w:p>
+      <w:pPr>
+        <w:rPr>
+          <w:lang w:val="en-US"/>
+        </w:rPr>
+      </w:pPr>
+      <w:r>
+        <w:rPr>
+          <w:lang w:val="en-US"/>
+        </w:rPr>
+        <w:t xml:space="preserve">The </w:t>
+      </w:r>
+      <w:r>
+        <w:rPr>
+          <w:i/>
+          <w:lang w:val="en-US"/>
+        </w:rPr>
+        <w:t xml:space="preserve">SELECT </w:t>
+      </w:r>
+      <w:r>
+        <w:rPr>
+          <w:lang w:val="en-US"/>
+        </w:rPr>
+        <w:t>can be written in the following rules:</w:t>
+      </w:r>
+    </w:p>
+    <w:p>
+      <w:pPr>
+        <w:rPr>
+          <w:b/>
+          <w:i/>
+          <w:lang w:val="en-US"/>
+        </w:rPr>
+      </w:pPr>
+      <w:r>
+        <w:rPr>
+          <w:b/>
+          <w:lang w:val="en-US"/>
+        </w:rPr>
+        <w:t xml:space="preserve">SELECT * FROM </w:t>
+      </w:r>
+      <w:r>
+        <w:rPr>
+          <w:b/>
+          <w:i/>
+          <w:lang w:val="en-US"/>
+        </w:rPr>
+        <w:t>table</w:t>
+      </w:r>
+    </w:p>
+    <w:p>
+      <w:pPr>
+        <w:rPr>
+          <w:b/>
+          <w:lang w:val="en-US"/>
+        </w:rPr>
+      </w:pPr>
+      <w:r>
+        <w:rPr>
+          <w:b/>
+          <w:lang w:val="en-US"/>
+        </w:rPr>
+        <w:t xml:space="preserve">SELECT </w:t>
+      </w:r>
+      <w:r>
+        <w:rPr>
+          <w:b/>
+          <w:i/>
+          <w:lang w:val="en-US"/>
+        </w:rPr>
+        <w:t xml:space="preserve">attr1, attr2, attr3 </w:t>
+      </w:r>
+      <w:r>
+        <w:rPr>
+          <w:b/>
+          <w:lang w:val="en-US"/>
+        </w:rPr>
+        <w:t>FROM table</w:t>
+      </w:r>
+    </w:p>
+    <w:p>
+      <w:pPr>
+        <w:rPr>
+          <w:b/>
+          <w:lang w:val="en-US"/>
+        </w:rPr>
+      </w:pPr>
+      <w:r>
+        <w:rPr>
+          <w:b/>
+          <w:lang w:val="en-US"/>
+        </w:rPr>
+        <w:t>Or</w:t>
+      </w:r>
+    </w:p>
+    <w:p>
+      <w:pPr>
+        <w:rPr>
+          <w:b/>
+          <w:lang w:val="en-US"/>
+        </w:rPr>
+      </w:pPr>
+      <w:r>
+        <w:rPr>
+          <w:b/>
+          <w:lang w:val="en-US"/>
+        </w:rPr>
+        <w:t>SELECT</w:t>
+      </w:r>
+      <w:r>
+        <w:rPr>
+          <w:b/>
+          <w:lang w:val="en-US"/>
+        </w:rPr>
+        <w:t xml:space="preserve"> </w:t>
+      </w:r>
       <w:proofErr w:type="gramStart"/>
       <w:r>
         <w:rPr>
-          <w:lang w:val="en-US"/>
-        </w:rPr>
-        <w:t>registers</w:t>
+          <w:b/>
+          <w:i/>
+          <w:lang w:val="en-US"/>
+        </w:rPr>
+        <w:t>table</w:t>
+      </w:r>
+      <w:r>
+        <w:rPr>
+          <w:b/>
+          <w:lang w:val="en-US"/>
+        </w:rPr>
+        <w:t>.</w:t>
+      </w:r>
+      <w:r>
+        <w:rPr>
+          <w:b/>
+          <w:i/>
+          <w:lang w:val="en-US"/>
+        </w:rPr>
+        <w:t>attr</w:t>
       </w:r>
       <w:proofErr w:type="gramEnd"/>
       <w:r>
         <w:rPr>
-          <w:lang w:val="en-US"/>
-        </w:rPr>
-        <w:t xml:space="preserve"> you can delete all registers and the buttons will be activated.</w:t>
-      </w:r>
-    </w:p>
-    <w:p>
-      <w:pPr>
-        <w:rPr>
-          <w:lang w:val="en-US"/>
-        </w:rPr>
-      </w:pPr>
-      <w:r>
-        <w:rPr>
-          <w:lang w:val="en-US"/>
-        </w:rPr>
-        <w:t xml:space="preserve">To delete and modify and attribute, </w:t>
-      </w:r>
-      <w:r>
-        <w:rPr>
-          <w:lang w:val="en-US"/>
-        </w:rPr>
-        <w:t xml:space="preserve">first </w:t>
-      </w:r>
-      <w:r>
-        <w:rPr>
-          <w:lang w:val="en-US"/>
-        </w:rPr>
-        <w:t xml:space="preserve">you must select </w:t>
-      </w:r>
+          <w:b/>
+          <w:i/>
+          <w:lang w:val="en-US"/>
+        </w:rPr>
+        <w:t xml:space="preserve">1, </w:t>
+      </w:r>
+      <w:r>
+        <w:rPr>
+          <w:b/>
+          <w:i/>
+          <w:lang w:val="en-US"/>
+        </w:rPr>
+        <w:t>table.</w:t>
+      </w:r>
+      <w:r>
+        <w:rPr>
+          <w:b/>
+          <w:i/>
+          <w:lang w:val="en-US"/>
+        </w:rPr>
+        <w:t xml:space="preserve">attr2, </w:t>
+      </w:r>
+      <w:r>
+        <w:rPr>
+          <w:b/>
+          <w:i/>
+          <w:lang w:val="en-US"/>
+        </w:rPr>
+        <w:t>table.</w:t>
+      </w:r>
+      <w:r>
+        <w:rPr>
+          <w:b/>
+          <w:i/>
+          <w:lang w:val="en-US"/>
+        </w:rPr>
+        <w:t xml:space="preserve">attr3 </w:t>
+      </w:r>
+      <w:r>
+        <w:rPr>
+          <w:b/>
+          <w:lang w:val="en-US"/>
+        </w:rPr>
+        <w:t>FROM table</w:t>
+      </w:r>
+    </w:p>
+    <w:p>
+      <w:pPr>
+        <w:rPr>
+          <w:i/>
+          <w:lang w:val="en-US"/>
+        </w:rPr>
+      </w:pPr>
+      <w:r>
+        <w:rPr>
+          <w:lang w:val="en-US"/>
+        </w:rPr>
+        <w:t xml:space="preserve">You can add a WHERE clause only to the simple select. Here, the attribute to compare must be alone, without writing </w:t>
+      </w:r>
+      <w:proofErr w:type="spellStart"/>
       <w:proofErr w:type="gramStart"/>
       <w:r>
         <w:rPr>
-          <w:lang w:val="en-US"/>
-        </w:rPr>
-        <w:t>it’s</w:t>
-      </w:r>
+          <w:i/>
+          <w:lang w:val="en-US"/>
+        </w:rPr>
+        <w:t>table.attribute</w:t>
+      </w:r>
+      <w:proofErr w:type="spellEnd"/>
       <w:proofErr w:type="gramEnd"/>
       <w:r>
         <w:rPr>
-          <w:lang w:val="en-US"/>
-        </w:rPr>
-        <w:t xml:space="preserve"> column name</w:t>
-      </w:r>
-      <w:r>
-        <w:rPr>
-          <w:lang w:val="en-US"/>
-        </w:rPr>
-        <w:t xml:space="preserve"> from the data grid</w:t>
-      </w:r>
-      <w:r>
-        <w:rPr>
-          <w:lang w:val="en-US"/>
-        </w:rPr>
-        <w:t xml:space="preserve">. Then the buttons will be activated. </w:t>
-      </w:r>
+          <w:i/>
+          <w:lang w:val="en-US"/>
+        </w:rPr>
+        <w:t>.</w:t>
+      </w:r>
+    </w:p>
+    <w:p>
+      <w:pPr>
+        <w:rPr>
+          <w:b/>
+          <w:i/>
+          <w:lang w:val="en-US"/>
+        </w:rPr>
+      </w:pPr>
+      <w:r>
+        <w:rPr>
+          <w:b/>
+          <w:lang w:val="en-US"/>
+        </w:rPr>
+        <w:t xml:space="preserve">SELECT * FROM </w:t>
+      </w:r>
+      <w:r>
+        <w:rPr>
+          <w:b/>
+          <w:i/>
+          <w:lang w:val="en-US"/>
+        </w:rPr>
+        <w:t xml:space="preserve">table </w:t>
+      </w:r>
+      <w:r>
+        <w:rPr>
+          <w:b/>
+          <w:lang w:val="en-US"/>
+        </w:rPr>
+        <w:t xml:space="preserve">WHERE </w:t>
+      </w:r>
+      <w:r>
+        <w:rPr>
+          <w:b/>
+          <w:i/>
+          <w:lang w:val="en-US"/>
+        </w:rPr>
+        <w:t>attribute = value</w:t>
+      </w:r>
+    </w:p>
+    <w:p>
+      <w:pPr>
+        <w:rPr>
+          <w:b/>
+          <w:lang w:val="en-US"/>
+        </w:rPr>
+      </w:pPr>
+      <w:r>
+        <w:rPr>
+          <w:b/>
+          <w:lang w:val="en-US"/>
+        </w:rPr>
+        <w:t xml:space="preserve">SELECT </w:t>
+      </w:r>
+      <w:r>
+        <w:rPr>
+          <w:b/>
+          <w:i/>
+          <w:lang w:val="en-US"/>
+        </w:rPr>
+        <w:t xml:space="preserve">attr1, attr2 </w:t>
+      </w:r>
+      <w:r>
+        <w:rPr>
+          <w:b/>
+          <w:lang w:val="en-US"/>
+        </w:rPr>
+        <w:t>FROM table WHERE attribute = value</w:t>
+      </w:r>
+    </w:p>
+    <w:p>
+      <w:pPr>
+        <w:rPr>
+          <w:b/>
+          <w:lang w:val="en-US"/>
+        </w:rPr>
+      </w:pPr>
+      <w:r>
+        <w:rPr>
+          <w:b/>
+          <w:lang w:val="en-US"/>
+        </w:rPr>
+        <w:t>Or</w:t>
+      </w:r>
+    </w:p>
+    <w:p>
+      <w:pPr>
+        <w:rPr>
+          <w:b/>
+          <w:lang w:val="en-US"/>
+        </w:rPr>
+      </w:pPr>
+      <w:r>
+        <w:rPr>
+          <w:b/>
+          <w:lang w:val="en-US"/>
+        </w:rPr>
+        <w:t xml:space="preserve">SELECT </w:t>
+      </w:r>
+      <w:proofErr w:type="gramStart"/>
+      <w:r>
+        <w:rPr>
+          <w:b/>
+          <w:i/>
+          <w:lang w:val="en-US"/>
+        </w:rPr>
+        <w:t>table.</w:t>
+      </w:r>
+      <w:r>
+        <w:rPr>
+          <w:b/>
+          <w:i/>
+          <w:lang w:val="en-US"/>
+        </w:rPr>
+        <w:t>attr</w:t>
+      </w:r>
+      <w:proofErr w:type="gramEnd"/>
+      <w:r>
+        <w:rPr>
+          <w:b/>
+          <w:i/>
+          <w:lang w:val="en-US"/>
+        </w:rPr>
+        <w:t xml:space="preserve">1, </w:t>
+      </w:r>
+      <w:r>
+        <w:rPr>
+          <w:b/>
+          <w:i/>
+          <w:lang w:val="en-US"/>
+        </w:rPr>
+        <w:t>table.</w:t>
+      </w:r>
+      <w:r>
+        <w:rPr>
+          <w:b/>
+          <w:i/>
+          <w:lang w:val="en-US"/>
+        </w:rPr>
+        <w:t xml:space="preserve">attr2 </w:t>
+      </w:r>
+      <w:r>
+        <w:rPr>
+          <w:b/>
+          <w:lang w:val="en-US"/>
+        </w:rPr>
+        <w:t>FROM table WHERE attribute = value</w:t>
+      </w:r>
+    </w:p>
+    <w:p>
+      <w:pPr>
+        <w:rPr>
+          <w:lang w:val="en-US"/>
+        </w:rPr>
+      </w:pPr>
+      <w:r>
+        <w:rPr>
+          <w:lang w:val="en-US"/>
+        </w:rPr>
+        <w:t xml:space="preserve">You can only compare numeric values, and with these comparators: </w:t>
+      </w:r>
+    </w:p>
+    <w:p>
+      <w:pPr>
+        <w:pStyle w:val="ListParagraph"/>
+        <w:numPr>
+          <w:ilvl w:val="0"/>
+          <w:numId w:val="1"/>
+        </w:numPr>
+        <w:rPr>
+          <w:lang w:val="en-US"/>
+        </w:rPr>
+      </w:pPr>
+      <w:r>
+        <w:rPr>
+          <w:lang w:val="en-US"/>
+        </w:rPr>
+        <w:t>=</w:t>
+      </w:r>
+    </w:p>
+    <w:p>
+      <w:pPr>
+        <w:pStyle w:val="ListParagraph"/>
+        <w:numPr>
+          <w:ilvl w:val="0"/>
+          <w:numId w:val="1"/>
+        </w:numPr>
+        <w:rPr>
+          <w:lang w:val="en-US"/>
+        </w:rPr>
+      </w:pPr>
+      <w:r>
+        <w:rPr>
+          <w:lang w:val="en-US"/>
+        </w:rPr>
+        <w:t>&lt;=</w:t>
+      </w:r>
+    </w:p>
+    <w:p>
+      <w:pPr>
+        <w:pStyle w:val="ListParagraph"/>
+        <w:numPr>
+          <w:ilvl w:val="0"/>
+          <w:numId w:val="1"/>
+        </w:numPr>
+        <w:rPr>
+          <w:lang w:val="en-US"/>
+        </w:rPr>
+      </w:pPr>
+      <w:r>
+        <w:rPr>
+          <w:lang w:val="en-US"/>
+        </w:rPr>
+        <w:t>&gt;=</w:t>
+      </w:r>
+    </w:p>
+    <w:p>
+      <w:pPr>
+        <w:pStyle w:val="ListParagraph"/>
+        <w:numPr>
+          <w:ilvl w:val="0"/>
+          <w:numId w:val="1"/>
+        </w:numPr>
+        <w:rPr>
+          <w:lang w:val="en-US"/>
+        </w:rPr>
+      </w:pPr>
+      <w:r>
+        <w:rPr>
+          <w:lang w:val="en-US"/>
+        </w:rPr>
+        <w:t>!=</w:t>
+      </w:r>
+    </w:p>
+    <w:p>
+      <w:pPr>
+        <w:ind w:left="360"/>
+        <w:rPr>
+          <w:lang w:val="en-US"/>
+        </w:rPr>
+      </w:pPr>
+      <w:r>
+        <w:rPr>
+          <w:lang w:val="en-US"/>
+        </w:rPr>
+        <w:lastRenderedPageBreak/>
+        <w:t>A basic inner join is working, but only with the SELECT. For example:</w:t>
+      </w:r>
+    </w:p>
+    <w:p>
+      <w:pPr>
+        <w:ind w:left="360"/>
+        <w:rPr>
+          <w:lang w:val="en-US"/>
+        </w:rPr>
+      </w:pPr>
+      <w:r>
+        <w:rPr>
+          <w:i/>
+          <w:lang w:val="en-US"/>
+        </w:rPr>
+        <w:t xml:space="preserve">Note: the INNER JOIN won’t work with the WHERE clause. </w:t>
+      </w:r>
+      <w:r>
+        <w:rPr>
+          <w:i/>
+          <w:lang w:val="en-US"/>
+        </w:rPr>
+        <w:t>Also, i</w:t>
+      </w:r>
+      <w:r>
+        <w:rPr>
+          <w:i/>
+          <w:lang w:val="en-US"/>
+        </w:rPr>
+        <w:t xml:space="preserve">n this sentence, you must select the attributes of the tables to be joint: </w:t>
+      </w:r>
+      <w:r>
+        <w:rPr>
+          <w:i/>
+          <w:lang w:val="en-US"/>
+        </w:rPr>
+        <w:t>so,</w:t>
+      </w:r>
+      <w:r>
+        <w:rPr>
+          <w:i/>
+          <w:lang w:val="en-US"/>
+        </w:rPr>
+        <w:t xml:space="preserve"> the SELECT * FROM will not work.</w:t>
+      </w:r>
+      <w:r>
+        <w:rPr>
+          <w:i/>
+          <w:lang w:val="en-US"/>
+        </w:rPr>
+        <w:t xml:space="preserve"> Only numeric values can be compared. And only works between a primary key in a table and its foreign key in the other table.</w:t>
+      </w:r>
+    </w:p>
+    <w:p>
+      <w:pPr>
+        <w:ind w:left="360"/>
+        <w:rPr>
+          <w:b/>
+          <w:lang w:val="en-US"/>
+        </w:rPr>
+      </w:pPr>
+      <w:r>
+        <w:rPr>
+          <w:b/>
+          <w:lang w:val="en-US"/>
+        </w:rPr>
+        <w:t>SELECT table1.attribute, table2.attribute FROM table1 INNER JOIN table2 ON table1.value = table2.value</w:t>
+      </w:r>
+    </w:p>
+    <w:p>
+      <w:pPr>
+        <w:ind w:left="360"/>
+        <w:rPr>
+          <w:lang w:val="en-US"/>
+        </w:rPr>
+      </w:pPr>
+      <w:r>
+        <w:rPr>
+          <w:lang w:val="en-US"/>
+        </w:rPr>
+        <w:t>To execute your query, click on the execute button. If everything is OK and there are no errors in the grammar, then a table will show in a window. If the condition of the query satisfices values in the table, these will show in a dialog.</w:t>
+      </w:r>
+    </w:p>
+    <w:p>
+      <w:pPr>
+        <w:ind w:left="360"/>
+        <w:rPr>
+          <w:lang w:val="en-US"/>
+        </w:rPr>
+      </w:pPr>
+      <w:r>
+        <w:rPr>
+          <w:noProof/>
+        </w:rPr>
+        <w:drawing>
+          <wp:inline distT="0" distB="0" distL="0" distR="0" wp14:anchorId="1F4C2244" wp14:editId="5F083879">
+            <wp:extent cx="5943600" cy="2882900"/>
+            <wp:effectExtent l="0" t="0" r="0" b="0"/>
+            <wp:docPr id="12" name="Picture 12"/>
+            <wp:cNvGraphicFramePr>
+              <a:graphicFrameLocks xmlns:a="http://schemas.openxmlformats.org/drawingml/2006/main" noChangeAspect="1"/>
+            </wp:cNvGraphicFramePr>
+            <a:graphic xmlns:a="http://schemas.openxmlformats.org/drawingml/2006/main">
+              <a:graphicData uri="http://schemas.openxmlformats.org/drawingml/2006/picture">
+                <pic:pic xmlns:pic="http://schemas.openxmlformats.org/drawingml/2006/picture">
+                  <pic:nvPicPr>
+                    <pic:cNvPr id="1" name=""/>
+                    <pic:cNvPicPr/>
+                  </pic:nvPicPr>
+                  <pic:blipFill>
+                    <a:blip r:embed="rId16"/>
+                    <a:stretch>
+                      <a:fillRect/>
+                    </a:stretch>
+                  </pic:blipFill>
+                  <pic:spPr>
+                    <a:xfrm>
+                      <a:off x="0" y="0"/>
+                      <a:ext cx="5943600" cy="2882900"/>
+                    </a:xfrm>
+                    <a:prstGeom prst="rect">
+                      <a:avLst/>
+                    </a:prstGeom>
+                  </pic:spPr>
+                </pic:pic>
+              </a:graphicData>
+            </a:graphic>
+          </wp:inline>
+        </w:drawing>
+      </w:r>
+      <w:bookmarkStart w:id="0" w:name="_GoBack"/>
+      <w:bookmarkEnd w:id="0"/>
     </w:p>
     <w:sectPr>
       <w:pgSz w:w="12240" w:h="15840"/>
@@ -1728,6 +3028,127 @@
     </w:sectPr>
   </w:body>
 </w:document>
+</file>
+
+<file path=word/numbering.xml><?xml version="1.0" encoding="utf-8"?>
+<w:numbering xmlns:wpc="http://schemas.microsoft.com/office/word/2010/wordprocessingCanvas" xmlns:cx="http://schemas.microsoft.com/office/drawing/2014/chartex" xmlns:cx1="http://schemas.microsoft.com/office/drawing/2015/9/8/chartex" xmlns:cx2="http://schemas.microsoft.com/office/drawing/2015/10/21/chartex" xmlns:cx3="http://schemas.microsoft.com/office/drawing/2016/5/9/chartex" xmlns:cx4="http://schemas.microsoft.com/office/drawing/2016/5/10/chartex" xmlns:cx5="http://schemas.microsoft.com/office/drawing/2016/5/11/chartex" xmlns:cx6="http://schemas.microsoft.com/office/drawing/2016/5/12/chartex" xmlns:cx7="http://schemas.microsoft.com/office/drawing/2016/5/13/chartex" xmlns:cx8="http://schemas.microsoft.com/office/drawing/2016/5/14/chartex" xmlns:mc="http://schemas.openxmlformats.org/markup-compatibility/2006" xmlns:aink="http://schemas.microsoft.com/office/drawing/2016/ink" xmlns:am3d="http://schemas.microsoft.com/office/drawing/2017/model3d" xmlns:o="urn:schemas-microsoft-com:office:office" xmlns:r="http://schemas.openxmlformats.org/officeDocument/2006/relationships" xmlns:m="http://schemas.openxmlformats.org/officeDocument/2006/math" xmlns:v="urn:schemas-microsoft-com:vml" xmlns:wp14="http://schemas.microsoft.com/office/word/2010/wordprocessingDrawing" xmlns:wp="http://schemas.openxmlformats.org/drawingml/2006/wordprocessingDrawing" xmlns:w10="urn:schemas-microsoft-com:office:word" xmlns:w="http://schemas.openxmlformats.org/wordprocessingml/2006/main" xmlns:w14="http://schemas.microsoft.com/office/word/2010/wordml" xmlns:w15="http://schemas.microsoft.com/office/word/2012/wordml" xmlns:w16cid="http://schemas.microsoft.com/office/word/2016/wordml/cid" xmlns:w16se="http://schemas.microsoft.com/office/word/2015/wordml/symex" xmlns:wpg="http://schemas.microsoft.com/office/word/2010/wordprocessingGroup" xmlns:wpi="http://schemas.microsoft.com/office/word/2010/wordprocessingInk" xmlns:wne="http://schemas.microsoft.com/office/word/2006/wordml" xmlns:wps="http://schemas.microsoft.com/office/word/2010/wordprocessingShape" mc:Ignorable="w14 w15 w16se w16cid wp14">
+  <w:abstractNum w:abstractNumId="0" w15:restartNumberingAfterBreak="0">
+    <w:nsid w:val="442C7D71"/>
+    <w:multiLevelType w:val="hybridMultilevel"/>
+    <w:tmpl w:val="659A5E8C"/>
+    <w:lvl w:ilvl="0" w:tplc="080A0001">
+      <w:start w:val="1"/>
+      <w:numFmt w:val="bullet"/>
+      <w:lvlText w:val=""/>
+      <w:lvlJc w:val="left"/>
+      <w:pPr>
+        <w:ind w:left="720" w:hanging="360"/>
+      </w:pPr>
+      <w:rPr>
+        <w:rFonts w:ascii="Symbol" w:hAnsi="Symbol" w:hint="default"/>
+      </w:rPr>
+    </w:lvl>
+    <w:lvl w:ilvl="1" w:tplc="080A0003" w:tentative="1">
+      <w:start w:val="1"/>
+      <w:numFmt w:val="bullet"/>
+      <w:lvlText w:val="o"/>
+      <w:lvlJc w:val="left"/>
+      <w:pPr>
+        <w:ind w:left="1440" w:hanging="360"/>
+      </w:pPr>
+      <w:rPr>
+        <w:rFonts w:ascii="Courier New" w:hAnsi="Courier New" w:cs="Courier New" w:hint="default"/>
+      </w:rPr>
+    </w:lvl>
+    <w:lvl w:ilvl="2" w:tplc="080A0005" w:tentative="1">
+      <w:start w:val="1"/>
+      <w:numFmt w:val="bullet"/>
+      <w:lvlText w:val=""/>
+      <w:lvlJc w:val="left"/>
+      <w:pPr>
+        <w:ind w:left="2160" w:hanging="360"/>
+      </w:pPr>
+      <w:rPr>
+        <w:rFonts w:ascii="Wingdings" w:hAnsi="Wingdings" w:hint="default"/>
+      </w:rPr>
+    </w:lvl>
+    <w:lvl w:ilvl="3" w:tplc="080A0001" w:tentative="1">
+      <w:start w:val="1"/>
+      <w:numFmt w:val="bullet"/>
+      <w:lvlText w:val=""/>
+      <w:lvlJc w:val="left"/>
+      <w:pPr>
+        <w:ind w:left="2880" w:hanging="360"/>
+      </w:pPr>
+      <w:rPr>
+        <w:rFonts w:ascii="Symbol" w:hAnsi="Symbol" w:hint="default"/>
+      </w:rPr>
+    </w:lvl>
+    <w:lvl w:ilvl="4" w:tplc="080A0003" w:tentative="1">
+      <w:start w:val="1"/>
+      <w:numFmt w:val="bullet"/>
+      <w:lvlText w:val="o"/>
+      <w:lvlJc w:val="left"/>
+      <w:pPr>
+        <w:ind w:left="3600" w:hanging="360"/>
+      </w:pPr>
+      <w:rPr>
+        <w:rFonts w:ascii="Courier New" w:hAnsi="Courier New" w:cs="Courier New" w:hint="default"/>
+      </w:rPr>
+    </w:lvl>
+    <w:lvl w:ilvl="5" w:tplc="080A0005" w:tentative="1">
+      <w:start w:val="1"/>
+      <w:numFmt w:val="bullet"/>
+      <w:lvlText w:val=""/>
+      <w:lvlJc w:val="left"/>
+      <w:pPr>
+        <w:ind w:left="4320" w:hanging="360"/>
+      </w:pPr>
+      <w:rPr>
+        <w:rFonts w:ascii="Wingdings" w:hAnsi="Wingdings" w:hint="default"/>
+      </w:rPr>
+    </w:lvl>
+    <w:lvl w:ilvl="6" w:tplc="080A0001" w:tentative="1">
+      <w:start w:val="1"/>
+      <w:numFmt w:val="bullet"/>
+      <w:lvlText w:val=""/>
+      <w:lvlJc w:val="left"/>
+      <w:pPr>
+        <w:ind w:left="5040" w:hanging="360"/>
+      </w:pPr>
+      <w:rPr>
+        <w:rFonts w:ascii="Symbol" w:hAnsi="Symbol" w:hint="default"/>
+      </w:rPr>
+    </w:lvl>
+    <w:lvl w:ilvl="7" w:tplc="080A0003" w:tentative="1">
+      <w:start w:val="1"/>
+      <w:numFmt w:val="bullet"/>
+      <w:lvlText w:val="o"/>
+      <w:lvlJc w:val="left"/>
+      <w:pPr>
+        <w:ind w:left="5760" w:hanging="360"/>
+      </w:pPr>
+      <w:rPr>
+        <w:rFonts w:ascii="Courier New" w:hAnsi="Courier New" w:cs="Courier New" w:hint="default"/>
+      </w:rPr>
+    </w:lvl>
+    <w:lvl w:ilvl="8" w:tplc="080A0005" w:tentative="1">
+      <w:start w:val="1"/>
+      <w:numFmt w:val="bullet"/>
+      <w:lvlText w:val=""/>
+      <w:lvlJc w:val="left"/>
+      <w:pPr>
+        <w:ind w:left="6480" w:hanging="360"/>
+      </w:pPr>
+      <w:rPr>
+        <w:rFonts w:ascii="Wingdings" w:hAnsi="Wingdings" w:hint="default"/>
+      </w:rPr>
+    </w:lvl>
+  </w:abstractNum>
+  <w:num w:numId="1">
+    <w:abstractNumId w:val="0"/>
+  </w:num>
+</w:numbering>
 </file>
 
 <file path=word/styles.xml><?xml version="1.0" encoding="utf-8"?>

</xml_diff>